<commit_message>
Updated Report Final version
</commit_message>
<xml_diff>
--- a/Bao cao/Cách quản trị WP.docx
+++ b/Bao cao/Cách quản trị WP.docx
@@ -1,7 +1,9 @@
 
 <file path=word/document.xml><?xml version="1.0" encoding="utf-8"?>
-<w:document xmlns:wpc="http://schemas.microsoft.com/office/word/2010/wordprocessingCanvas" xmlns:cx="http://schemas.microsoft.com/office/drawing/2014/chartex" xmlns:mc="http://schemas.openxmlformats.org/markup-compatibility/2006" xmlns:o="urn:schemas-microsoft-com:office:office" xmlns:r="http://schemas.openxmlformats.org/officeDocument/2006/relationships" xmlns:m="http://schemas.openxmlformats.org/officeDocument/2006/math" xmlns:v="urn:schemas-microsoft-com:vml" xmlns:wp14="http://schemas.microsoft.com/office/word/2010/wordprocessingDrawing" xmlns:wp="http://schemas.openxmlformats.org/drawingml/2006/wordprocessingDrawing" xmlns:w10="urn:schemas-microsoft-com:office:word" xmlns:w="http://schemas.openxmlformats.org/wordprocessingml/2006/main" xmlns:w14="http://schemas.microsoft.com/office/word/2010/wordml" xmlns:w15="http://schemas.microsoft.com/office/word/2012/wordml" xmlns:w16se="http://schemas.microsoft.com/office/word/2015/wordml/symex" xmlns:wpg="http://schemas.microsoft.com/office/word/2010/wordprocessingGroup" xmlns:wpi="http://schemas.microsoft.com/office/word/2010/wordprocessingInk" xmlns:wne="http://schemas.microsoft.com/office/word/2006/wordml" xmlns:wps="http://schemas.microsoft.com/office/word/2010/wordprocessingShape" mc:Ignorable="w14 w15 w16se wp14">
+<w:document xmlns:wpc="http://schemas.microsoft.com/office/word/2010/wordprocessingCanvas" xmlns:cx="http://schemas.microsoft.com/office/drawing/2014/chartex" xmlns:cx1="http://schemas.microsoft.com/office/drawing/2015/9/8/chartex" xmlns:cx2="http://schemas.microsoft.com/office/drawing/2015/10/21/chartex" xmlns:cx3="http://schemas.microsoft.com/office/drawing/2016/5/9/chartex" xmlns:cx4="http://schemas.microsoft.com/office/drawing/2016/5/10/chartex" xmlns:cx5="http://schemas.microsoft.com/office/drawing/2016/5/11/chartex" xmlns:cx6="http://schemas.microsoft.com/office/drawing/2016/5/12/chartex" xmlns:cx7="http://schemas.microsoft.com/office/drawing/2016/5/13/chartex" xmlns:cx8="http://schemas.microsoft.com/office/drawing/2016/5/14/chartex" xmlns:mc="http://schemas.openxmlformats.org/markup-compatibility/2006" xmlns:aink="http://schemas.microsoft.com/office/drawing/2016/ink" xmlns:am3d="http://schemas.microsoft.com/office/drawing/2017/model3d" xmlns:o="urn:schemas-microsoft-com:office:office" xmlns:r="http://schemas.openxmlformats.org/officeDocument/2006/relationships" xmlns:m="http://schemas.openxmlformats.org/officeDocument/2006/math" xmlns:v="urn:schemas-microsoft-com:vml" xmlns:wp14="http://schemas.microsoft.com/office/word/2010/wordprocessingDrawing" xmlns:wp="http://schemas.openxmlformats.org/drawingml/2006/wordprocessingDrawing" xmlns:w10="urn:schemas-microsoft-com:office:word" xmlns:w="http://schemas.openxmlformats.org/wordprocessingml/2006/main" xmlns:w14="http://schemas.microsoft.com/office/word/2010/wordml" xmlns:w15="http://schemas.microsoft.com/office/word/2012/wordml" xmlns:w16cid="http://schemas.microsoft.com/office/word/2016/wordml/cid" xmlns:w16se="http://schemas.microsoft.com/office/word/2015/wordml/symex" xmlns:wpg="http://schemas.microsoft.com/office/word/2010/wordprocessingGroup" xmlns:wpi="http://schemas.microsoft.com/office/word/2010/wordprocessingInk" xmlns:wne="http://schemas.microsoft.com/office/word/2006/wordml" xmlns:wps="http://schemas.microsoft.com/office/word/2010/wordprocessingShape" mc:Ignorable="w14 w15 w16se w16cid wp14">
   <w:body>
+    <w:bookmarkStart w:id="0" w:name="_GoBack" w:displacedByCustomXml="next"/>
+    <w:bookmarkStart w:id="1" w:name="_Hlk24353033" w:displacedByCustomXml="next"/>
     <w:sdt>
       <w:sdtPr>
         <w:rPr>
@@ -3447,7 +3449,7 @@
               </mc:Choice>
               <mc:Fallback>
                 <w:pict>
-                  <v:group w14:anchorId="5AA5380E" id="Group 6" o:spid="_x0000_s1026" style="position:absolute;margin-left:0;margin-top:0;width:172.8pt;height:718.55pt;z-index:-251657216;mso-width-percent:330;mso-height-percent:950;mso-left-percent:40;mso-position-horizontal-relative:page;mso-position-vertical:center;mso-position-vertical-relative:page;mso-width-percent:330;mso-height-percent:950;mso-left-percent:40" coordsize="21945,91257" o:gfxdata="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">
+                  <v:group w14:anchorId="5AA5380E" id="Group 6" o:spid="_x0000_s1026" style="position:absolute;margin-left:0;margin-top:0;width:172.8pt;height:718.55pt;z-index:-251657216;mso-width-percent:330;mso-height-percent:950;mso-left-percent:40;mso-position-horizontal-relative:page;mso-position-vertical:center;mso-position-vertical-relative:page;mso-width-percent:330;mso-height-percent:950;mso-left-percent:40" coordsize="21945,91257" o:gfxdata="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">
                     <v:rect id="Rectangle 10" o:spid="_x0000_s1027" style="position:absolute;width:1945;height:91257;visibility:visible;mso-wrap-style:square;v-text-anchor:middle" o:gfxdata="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" fillcolor="#44546a [3215]" stroked="f" strokeweight="1pt"/>
                     <v:shapetype id="_x0000_t15" coordsize="21600,21600" o:spt="15" adj="16200" path="m@0,l,,,21600@0,21600,21600,10800xe">
                       <v:stroke joinstyle="miter"/>
@@ -4240,6 +4242,15 @@
             </w:rPr>
             <w:br w:type="page"/>
           </w:r>
+          <w:r>
+            <w:rPr>
+              <w:rFonts w:ascii="Times New Roman" w:hAnsi="Times New Roman" w:cs="Times New Roman"/>
+              <w:sz w:val="28"/>
+              <w:szCs w:val="28"/>
+            </w:rPr>
+            <w:lastRenderedPageBreak/>
+            <w:t>A</w:t>
+          </w:r>
         </w:p>
         <w:tbl>
           <w:tblPr>
@@ -4283,7 +4294,6 @@
                     <w:szCs w:val="28"/>
                     <w:lang w:val="vi-VN"/>
                   </w:rPr>
-                  <w:lastRenderedPageBreak/>
                   <w:t>STT</w:t>
                 </w:r>
               </w:p>
@@ -5292,7 +5302,6 @@
               <w:sz w:val="28"/>
               <w:szCs w:val="28"/>
             </w:rPr>
-            <w:lastRenderedPageBreak/>
             <w:t>Công việc cụ thể</w:t>
           </w:r>
         </w:p>
@@ -6432,7 +6441,6 @@
               <w:sz w:val="40"/>
               <w:szCs w:val="40"/>
             </w:rPr>
-            <w:lastRenderedPageBreak/>
             <w:t>DANH MỤC HÌNH ẢNH</w:t>
           </w:r>
         </w:p>
@@ -7420,7 +7428,7 @@
           <w:szCs w:val="40"/>
         </w:rPr>
       </w:pPr>
-      <w:bookmarkStart w:id="0" w:name="_Toc20080813"/>
+      <w:bookmarkStart w:id="2" w:name="_Toc20080813"/>
       <w:r>
         <w:rPr>
           <w:rFonts w:ascii="Times New Roman" w:hAnsi="Times New Roman" w:cs="Times New Roman"/>
@@ -7431,7 +7439,7 @@
         </w:rPr>
         <w:t>QUẢN TRỊ USER ROLE</w:t>
       </w:r>
-      <w:bookmarkEnd w:id="0"/>
+      <w:bookmarkEnd w:id="2"/>
     </w:p>
     <w:p/>
     <w:p/>
@@ -7515,8 +7523,8 @@
           <w:szCs w:val="24"/>
         </w:rPr>
       </w:pPr>
-      <w:bookmarkStart w:id="1" w:name="_Toc20080818"/>
-      <w:bookmarkStart w:id="2" w:name="_Toc20081013"/>
+      <w:bookmarkStart w:id="3" w:name="_Toc20080818"/>
+      <w:bookmarkStart w:id="4" w:name="_Toc20081013"/>
       <w:r>
         <w:rPr>
           <w:rFonts w:ascii="Times New Roman" w:hAnsi="Times New Roman" w:cs="Times New Roman"/>
@@ -7574,8 +7582,8 @@
         </w:rPr>
         <w:t>. Giao diện Plugins</w:t>
       </w:r>
-      <w:bookmarkEnd w:id="1"/>
-      <w:bookmarkEnd w:id="2"/>
+      <w:bookmarkEnd w:id="3"/>
+      <w:bookmarkEnd w:id="4"/>
     </w:p>
     <w:p>
       <w:pPr>
@@ -7675,8 +7683,8 @@
           <w:szCs w:val="24"/>
         </w:rPr>
       </w:pPr>
-      <w:bookmarkStart w:id="3" w:name="_Toc20080819"/>
-      <w:bookmarkStart w:id="4" w:name="_Toc20081014"/>
+      <w:bookmarkStart w:id="5" w:name="_Toc20080819"/>
+      <w:bookmarkStart w:id="6" w:name="_Toc20081014"/>
       <w:r>
         <w:rPr>
           <w:rFonts w:ascii="Times New Roman" w:hAnsi="Times New Roman" w:cs="Times New Roman"/>
@@ -7734,8 +7742,8 @@
         </w:rPr>
         <w:t>. Giao diện Add Plugins</w:t>
       </w:r>
-      <w:bookmarkEnd w:id="3"/>
-      <w:bookmarkEnd w:id="4"/>
+      <w:bookmarkEnd w:id="5"/>
+      <w:bookmarkEnd w:id="6"/>
     </w:p>
     <w:p>
       <w:pPr>
@@ -7790,7 +7798,6 @@
           <w:sz w:val="24"/>
           <w:szCs w:val="24"/>
         </w:rPr>
-        <w:lastRenderedPageBreak/>
         <w:t>Bước 3: Sau khi active, Plugins sẽ xuất hiện tại form Users. Chúng ta chọn “Add Role” để thêm Role mới</w:t>
       </w:r>
     </w:p>
@@ -7857,8 +7864,8 @@
           <w:szCs w:val="24"/>
         </w:rPr>
       </w:pPr>
-      <w:bookmarkStart w:id="5" w:name="_Toc20080820"/>
-      <w:bookmarkStart w:id="6" w:name="_Toc20081015"/>
+      <w:bookmarkStart w:id="7" w:name="_Toc20080820"/>
+      <w:bookmarkStart w:id="8" w:name="_Toc20081015"/>
       <w:r>
         <w:rPr>
           <w:rFonts w:ascii="Times New Roman" w:hAnsi="Times New Roman" w:cs="Times New Roman"/>
@@ -7916,8 +7923,8 @@
         </w:rPr>
         <w:t>. Giao diện User Role Editor</w:t>
       </w:r>
-      <w:bookmarkEnd w:id="5"/>
-      <w:bookmarkEnd w:id="6"/>
+      <w:bookmarkEnd w:id="7"/>
+      <w:bookmarkEnd w:id="8"/>
     </w:p>
     <w:p>
       <w:pPr>
@@ -8017,8 +8024,8 @@
           <w:szCs w:val="24"/>
         </w:rPr>
       </w:pPr>
-      <w:bookmarkStart w:id="7" w:name="_Toc20080821"/>
-      <w:bookmarkStart w:id="8" w:name="_Toc20081016"/>
+      <w:bookmarkStart w:id="9" w:name="_Toc20080821"/>
+      <w:bookmarkStart w:id="10" w:name="_Toc20081016"/>
       <w:r>
         <w:rPr>
           <w:rFonts w:ascii="Times New Roman" w:hAnsi="Times New Roman" w:cs="Times New Roman"/>
@@ -8076,8 +8083,8 @@
         </w:rPr>
         <w:t>. Giao diện Add New Role</w:t>
       </w:r>
-      <w:bookmarkEnd w:id="7"/>
-      <w:bookmarkEnd w:id="8"/>
+      <w:bookmarkEnd w:id="9"/>
+      <w:bookmarkEnd w:id="10"/>
     </w:p>
     <w:p>
       <w:pPr>
@@ -8105,7 +8112,6 @@
           <w:sz w:val="24"/>
           <w:szCs w:val="24"/>
         </w:rPr>
-        <w:lastRenderedPageBreak/>
         <w:t>Bước 5: Sau khi tạo “User Role Editor” xong. Chúng ta chuyển qua form User và Add User mới</w:t>
       </w:r>
     </w:p>
@@ -8172,8 +8178,8 @@
           <w:szCs w:val="24"/>
         </w:rPr>
       </w:pPr>
-      <w:bookmarkStart w:id="9" w:name="_Toc20080822"/>
-      <w:bookmarkStart w:id="10" w:name="_Toc20081017"/>
+      <w:bookmarkStart w:id="11" w:name="_Toc20080822"/>
+      <w:bookmarkStart w:id="12" w:name="_Toc20081017"/>
       <w:r>
         <w:rPr>
           <w:rFonts w:ascii="Times New Roman" w:hAnsi="Times New Roman" w:cs="Times New Roman"/>
@@ -8231,8 +8237,8 @@
         </w:rPr>
         <w:t>. Giao diện Add New User</w:t>
       </w:r>
-      <w:bookmarkEnd w:id="9"/>
-      <w:bookmarkEnd w:id="10"/>
+      <w:bookmarkEnd w:id="11"/>
+      <w:bookmarkEnd w:id="12"/>
     </w:p>
     <w:p>
       <w:pPr>
@@ -8323,8 +8329,8 @@
           <w:szCs w:val="24"/>
         </w:rPr>
       </w:pPr>
-      <w:bookmarkStart w:id="11" w:name="_Toc20080823"/>
-      <w:bookmarkStart w:id="12" w:name="_Toc20081018"/>
+      <w:bookmarkStart w:id="13" w:name="_Toc20080823"/>
+      <w:bookmarkStart w:id="14" w:name="_Toc20081018"/>
       <w:r>
         <w:rPr>
           <w:rFonts w:ascii="Times New Roman" w:hAnsi="Times New Roman" w:cs="Times New Roman"/>
@@ -8382,8 +8388,8 @@
         </w:rPr>
         <w:t>. Giao diện Users</w:t>
       </w:r>
-      <w:bookmarkEnd w:id="11"/>
-      <w:bookmarkEnd w:id="12"/>
+      <w:bookmarkEnd w:id="13"/>
+      <w:bookmarkEnd w:id="14"/>
     </w:p>
     <w:p>
       <w:r>
@@ -8405,7 +8411,7 @@
           <w:szCs w:val="40"/>
         </w:rPr>
       </w:pPr>
-      <w:bookmarkStart w:id="13" w:name="_Toc20080814"/>
+      <w:bookmarkStart w:id="15" w:name="_Toc20080814"/>
       <w:r>
         <w:rPr>
           <w:rFonts w:ascii="Times New Roman" w:hAnsi="Times New Roman" w:cs="Times New Roman"/>
@@ -8414,10 +8420,9 @@
           <w:sz w:val="40"/>
           <w:szCs w:val="40"/>
         </w:rPr>
-        <w:lastRenderedPageBreak/>
         <w:t>CÁCH CHỈNH SỬA WORDPRESS TỪ CODE</w:t>
       </w:r>
-      <w:bookmarkEnd w:id="13"/>
+      <w:bookmarkEnd w:id="15"/>
     </w:p>
     <w:p/>
     <w:p>
@@ -8626,8 +8631,8 @@
           <w:szCs w:val="24"/>
         </w:rPr>
       </w:pPr>
-      <w:bookmarkStart w:id="14" w:name="_Toc20080824"/>
-      <w:bookmarkStart w:id="15" w:name="_Toc20081019"/>
+      <w:bookmarkStart w:id="16" w:name="_Toc20080824"/>
+      <w:bookmarkStart w:id="17" w:name="_Toc20081019"/>
       <w:r>
         <w:rPr>
           <w:sz w:val="24"/>
@@ -8678,8 +8683,8 @@
         </w:rPr>
         <w:t>. Màn hình quản lý Users</w:t>
       </w:r>
-      <w:bookmarkEnd w:id="14"/>
-      <w:bookmarkEnd w:id="15"/>
+      <w:bookmarkEnd w:id="16"/>
+      <w:bookmarkEnd w:id="17"/>
     </w:p>
     <w:p/>
     <w:p>
@@ -8690,7 +8695,6 @@
         <w:rPr>
           <w:noProof/>
         </w:rPr>
-        <w:lastRenderedPageBreak/>
         <w:drawing>
           <wp:inline distT="0" distB="0" distL="0" distR="0" wp14:anchorId="189E2356" wp14:editId="7A39CA21">
             <wp:extent cx="5732145" cy="3223260"/>
@@ -8737,8 +8741,8 @@
           <w:szCs w:val="24"/>
         </w:rPr>
       </w:pPr>
-      <w:bookmarkStart w:id="16" w:name="_Toc20080825"/>
-      <w:bookmarkStart w:id="17" w:name="_Toc20081020"/>
+      <w:bookmarkStart w:id="18" w:name="_Toc20080825"/>
+      <w:bookmarkStart w:id="19" w:name="_Toc20081020"/>
       <w:r>
         <w:rPr>
           <w:sz w:val="24"/>
@@ -8789,8 +8793,8 @@
         </w:rPr>
         <w:t xml:space="preserve">. Tìm kiếm từ khóa </w:t>
       </w:r>
-      <w:bookmarkEnd w:id="16"/>
-      <w:bookmarkEnd w:id="17"/>
+      <w:bookmarkEnd w:id="18"/>
+      <w:bookmarkEnd w:id="19"/>
       <w:r>
         <w:rPr>
           <w:sz w:val="24"/>
@@ -8798,8 +8802,6 @@
         </w:rPr>
         <w:t>và chỉnh sửa trong IDE</w:t>
       </w:r>
-      <w:bookmarkStart w:id="18" w:name="_GoBack"/>
-      <w:bookmarkEnd w:id="18"/>
     </w:p>
     <w:p>
       <w:pPr>
@@ -8894,8 +8896,8 @@
           <w:szCs w:val="24"/>
         </w:rPr>
       </w:pPr>
-      <w:bookmarkStart w:id="19" w:name="_Toc20080826"/>
-      <w:bookmarkStart w:id="20" w:name="_Toc20081021"/>
+      <w:bookmarkStart w:id="20" w:name="_Toc20080826"/>
+      <w:bookmarkStart w:id="21" w:name="_Toc20081021"/>
       <w:r>
         <w:rPr>
           <w:sz w:val="24"/>
@@ -8946,8 +8948,8 @@
         </w:rPr>
         <w:t>. Màn hình quản lý Users sau khi sửa</w:t>
       </w:r>
-      <w:bookmarkEnd w:id="19"/>
       <w:bookmarkEnd w:id="20"/>
+      <w:bookmarkEnd w:id="21"/>
       <w:r>
         <w:rPr>
           <w:sz w:val="24"/>
@@ -8956,6 +8958,8 @@
         <w:t xml:space="preserve"> </w:t>
       </w:r>
     </w:p>
+    <w:bookmarkEnd w:id="1"/>
+    <w:bookmarkEnd w:id="0"/>
     <w:p/>
     <w:sectPr>
       <w:headerReference w:type="default" r:id="rId17"/>
@@ -8972,7 +8976,7 @@
 </file>
 
 <file path=word/endnotes.xml><?xml version="1.0" encoding="utf-8"?>
-<w:endnotes xmlns:wpc="http://schemas.microsoft.com/office/word/2010/wordprocessingCanvas" xmlns:cx="http://schemas.microsoft.com/office/drawing/2014/chartex" xmlns:mc="http://schemas.openxmlformats.org/markup-compatibility/2006" xmlns:o="urn:schemas-microsoft-com:office:office" xmlns:r="http://schemas.openxmlformats.org/officeDocument/2006/relationships" xmlns:m="http://schemas.openxmlformats.org/officeDocument/2006/math" xmlns:v="urn:schemas-microsoft-com:vml" xmlns:wp14="http://schemas.microsoft.com/office/word/2010/wordprocessingDrawing" xmlns:wp="http://schemas.openxmlformats.org/drawingml/2006/wordprocessingDrawing" xmlns:w10="urn:schemas-microsoft-com:office:word" xmlns:w="http://schemas.openxmlformats.org/wordprocessingml/2006/main" xmlns:w14="http://schemas.microsoft.com/office/word/2010/wordml" xmlns:w15="http://schemas.microsoft.com/office/word/2012/wordml" xmlns:w16se="http://schemas.microsoft.com/office/word/2015/wordml/symex" xmlns:wpg="http://schemas.microsoft.com/office/word/2010/wordprocessingGroup" xmlns:wpi="http://schemas.microsoft.com/office/word/2010/wordprocessingInk" xmlns:wne="http://schemas.microsoft.com/office/word/2006/wordml" xmlns:wps="http://schemas.microsoft.com/office/word/2010/wordprocessingShape" mc:Ignorable="w14 w15 w16se wp14">
+<w:endnotes xmlns:wpc="http://schemas.microsoft.com/office/word/2010/wordprocessingCanvas" xmlns:cx="http://schemas.microsoft.com/office/drawing/2014/chartex" xmlns:cx1="http://schemas.microsoft.com/office/drawing/2015/9/8/chartex" xmlns:cx2="http://schemas.microsoft.com/office/drawing/2015/10/21/chartex" xmlns:cx3="http://schemas.microsoft.com/office/drawing/2016/5/9/chartex" xmlns:cx4="http://schemas.microsoft.com/office/drawing/2016/5/10/chartex" xmlns:cx5="http://schemas.microsoft.com/office/drawing/2016/5/11/chartex" xmlns:cx6="http://schemas.microsoft.com/office/drawing/2016/5/12/chartex" xmlns:cx7="http://schemas.microsoft.com/office/drawing/2016/5/13/chartex" xmlns:cx8="http://schemas.microsoft.com/office/drawing/2016/5/14/chartex" xmlns:mc="http://schemas.openxmlformats.org/markup-compatibility/2006" xmlns:aink="http://schemas.microsoft.com/office/drawing/2016/ink" xmlns:am3d="http://schemas.microsoft.com/office/drawing/2017/model3d" xmlns:o="urn:schemas-microsoft-com:office:office" xmlns:r="http://schemas.openxmlformats.org/officeDocument/2006/relationships" xmlns:m="http://schemas.openxmlformats.org/officeDocument/2006/math" xmlns:v="urn:schemas-microsoft-com:vml" xmlns:wp14="http://schemas.microsoft.com/office/word/2010/wordprocessingDrawing" xmlns:wp="http://schemas.openxmlformats.org/drawingml/2006/wordprocessingDrawing" xmlns:w10="urn:schemas-microsoft-com:office:word" xmlns:w="http://schemas.openxmlformats.org/wordprocessingml/2006/main" xmlns:w14="http://schemas.microsoft.com/office/word/2010/wordml" xmlns:w15="http://schemas.microsoft.com/office/word/2012/wordml" xmlns:w16cid="http://schemas.microsoft.com/office/word/2016/wordml/cid" xmlns:w16se="http://schemas.microsoft.com/office/word/2015/wordml/symex" xmlns:wpg="http://schemas.microsoft.com/office/word/2010/wordprocessingGroup" xmlns:wpi="http://schemas.microsoft.com/office/word/2010/wordprocessingInk" xmlns:wne="http://schemas.microsoft.com/office/word/2006/wordml" xmlns:wps="http://schemas.microsoft.com/office/word/2010/wordprocessingShape" mc:Ignorable="w14 w15 w16se w16cid wp14">
   <w:endnote w:type="separator" w:id="-1">
     <w:p>
       <w:pPr>
@@ -8997,7 +9001,7 @@
 </file>
 
 <file path=word/footer1.xml><?xml version="1.0" encoding="utf-8"?>
-<w:ftr xmlns:wpc="http://schemas.microsoft.com/office/word/2010/wordprocessingCanvas" xmlns:cx="http://schemas.microsoft.com/office/drawing/2014/chartex" xmlns:mc="http://schemas.openxmlformats.org/markup-compatibility/2006" xmlns:o="urn:schemas-microsoft-com:office:office" xmlns:r="http://schemas.openxmlformats.org/officeDocument/2006/relationships" xmlns:m="http://schemas.openxmlformats.org/officeDocument/2006/math" xmlns:v="urn:schemas-microsoft-com:vml" xmlns:wp14="http://schemas.microsoft.com/office/word/2010/wordprocessingDrawing" xmlns:wp="http://schemas.openxmlformats.org/drawingml/2006/wordprocessingDrawing" xmlns:w10="urn:schemas-microsoft-com:office:word" xmlns:w="http://schemas.openxmlformats.org/wordprocessingml/2006/main" xmlns:w14="http://schemas.microsoft.com/office/word/2010/wordml" xmlns:w15="http://schemas.microsoft.com/office/word/2012/wordml" xmlns:w16se="http://schemas.microsoft.com/office/word/2015/wordml/symex" xmlns:wpg="http://schemas.microsoft.com/office/word/2010/wordprocessingGroup" xmlns:wpi="http://schemas.microsoft.com/office/word/2010/wordprocessingInk" xmlns:wne="http://schemas.microsoft.com/office/word/2006/wordml" xmlns:wps="http://schemas.microsoft.com/office/word/2010/wordprocessingShape" mc:Ignorable="w14 w15 w16se wp14">
+<w:ftr xmlns:wpc="http://schemas.microsoft.com/office/word/2010/wordprocessingCanvas" xmlns:cx="http://schemas.microsoft.com/office/drawing/2014/chartex" xmlns:cx1="http://schemas.microsoft.com/office/drawing/2015/9/8/chartex" xmlns:cx2="http://schemas.microsoft.com/office/drawing/2015/10/21/chartex" xmlns:cx3="http://schemas.microsoft.com/office/drawing/2016/5/9/chartex" xmlns:cx4="http://schemas.microsoft.com/office/drawing/2016/5/10/chartex" xmlns:cx5="http://schemas.microsoft.com/office/drawing/2016/5/11/chartex" xmlns:cx6="http://schemas.microsoft.com/office/drawing/2016/5/12/chartex" xmlns:cx7="http://schemas.microsoft.com/office/drawing/2016/5/13/chartex" xmlns:cx8="http://schemas.microsoft.com/office/drawing/2016/5/14/chartex" xmlns:mc="http://schemas.openxmlformats.org/markup-compatibility/2006" xmlns:aink="http://schemas.microsoft.com/office/drawing/2016/ink" xmlns:am3d="http://schemas.microsoft.com/office/drawing/2017/model3d" xmlns:o="urn:schemas-microsoft-com:office:office" xmlns:r="http://schemas.openxmlformats.org/officeDocument/2006/relationships" xmlns:m="http://schemas.openxmlformats.org/officeDocument/2006/math" xmlns:v="urn:schemas-microsoft-com:vml" xmlns:wp14="http://schemas.microsoft.com/office/word/2010/wordprocessingDrawing" xmlns:wp="http://schemas.openxmlformats.org/drawingml/2006/wordprocessingDrawing" xmlns:w10="urn:schemas-microsoft-com:office:word" xmlns:w="http://schemas.openxmlformats.org/wordprocessingml/2006/main" xmlns:w14="http://schemas.microsoft.com/office/word/2010/wordml" xmlns:w15="http://schemas.microsoft.com/office/word/2012/wordml" xmlns:w16cid="http://schemas.microsoft.com/office/word/2016/wordml/cid" xmlns:w16se="http://schemas.microsoft.com/office/word/2015/wordml/symex" xmlns:wpg="http://schemas.microsoft.com/office/word/2010/wordprocessingGroup" xmlns:wpi="http://schemas.microsoft.com/office/word/2010/wordprocessingInk" xmlns:wne="http://schemas.microsoft.com/office/word/2006/wordml" xmlns:wps="http://schemas.microsoft.com/office/word/2010/wordprocessingShape" mc:Ignorable="w14 w15 w16se w16cid wp14">
   <w:sdt>
     <w:sdtPr>
       <w:id w:val="-1279263497"/>
@@ -9050,7 +9054,7 @@
 </file>
 
 <file path=word/footnotes.xml><?xml version="1.0" encoding="utf-8"?>
-<w:footnotes xmlns:wpc="http://schemas.microsoft.com/office/word/2010/wordprocessingCanvas" xmlns:cx="http://schemas.microsoft.com/office/drawing/2014/chartex" xmlns:mc="http://schemas.openxmlformats.org/markup-compatibility/2006" xmlns:o="urn:schemas-microsoft-com:office:office" xmlns:r="http://schemas.openxmlformats.org/officeDocument/2006/relationships" xmlns:m="http://schemas.openxmlformats.org/officeDocument/2006/math" xmlns:v="urn:schemas-microsoft-com:vml" xmlns:wp14="http://schemas.microsoft.com/office/word/2010/wordprocessingDrawing" xmlns:wp="http://schemas.openxmlformats.org/drawingml/2006/wordprocessingDrawing" xmlns:w10="urn:schemas-microsoft-com:office:word" xmlns:w="http://schemas.openxmlformats.org/wordprocessingml/2006/main" xmlns:w14="http://schemas.microsoft.com/office/word/2010/wordml" xmlns:w15="http://schemas.microsoft.com/office/word/2012/wordml" xmlns:w16se="http://schemas.microsoft.com/office/word/2015/wordml/symex" xmlns:wpg="http://schemas.microsoft.com/office/word/2010/wordprocessingGroup" xmlns:wpi="http://schemas.microsoft.com/office/word/2010/wordprocessingInk" xmlns:wne="http://schemas.microsoft.com/office/word/2006/wordml" xmlns:wps="http://schemas.microsoft.com/office/word/2010/wordprocessingShape" mc:Ignorable="w14 w15 w16se wp14">
+<w:footnotes xmlns:wpc="http://schemas.microsoft.com/office/word/2010/wordprocessingCanvas" xmlns:cx="http://schemas.microsoft.com/office/drawing/2014/chartex" xmlns:cx1="http://schemas.microsoft.com/office/drawing/2015/9/8/chartex" xmlns:cx2="http://schemas.microsoft.com/office/drawing/2015/10/21/chartex" xmlns:cx3="http://schemas.microsoft.com/office/drawing/2016/5/9/chartex" xmlns:cx4="http://schemas.microsoft.com/office/drawing/2016/5/10/chartex" xmlns:cx5="http://schemas.microsoft.com/office/drawing/2016/5/11/chartex" xmlns:cx6="http://schemas.microsoft.com/office/drawing/2016/5/12/chartex" xmlns:cx7="http://schemas.microsoft.com/office/drawing/2016/5/13/chartex" xmlns:cx8="http://schemas.microsoft.com/office/drawing/2016/5/14/chartex" xmlns:mc="http://schemas.openxmlformats.org/markup-compatibility/2006" xmlns:aink="http://schemas.microsoft.com/office/drawing/2016/ink" xmlns:am3d="http://schemas.microsoft.com/office/drawing/2017/model3d" xmlns:o="urn:schemas-microsoft-com:office:office" xmlns:r="http://schemas.openxmlformats.org/officeDocument/2006/relationships" xmlns:m="http://schemas.openxmlformats.org/officeDocument/2006/math" xmlns:v="urn:schemas-microsoft-com:vml" xmlns:wp14="http://schemas.microsoft.com/office/word/2010/wordprocessingDrawing" xmlns:wp="http://schemas.openxmlformats.org/drawingml/2006/wordprocessingDrawing" xmlns:w10="urn:schemas-microsoft-com:office:word" xmlns:w="http://schemas.openxmlformats.org/wordprocessingml/2006/main" xmlns:w14="http://schemas.microsoft.com/office/word/2010/wordml" xmlns:w15="http://schemas.microsoft.com/office/word/2012/wordml" xmlns:w16cid="http://schemas.microsoft.com/office/word/2016/wordml/cid" xmlns:w16se="http://schemas.microsoft.com/office/word/2015/wordml/symex" xmlns:wpg="http://schemas.microsoft.com/office/word/2010/wordprocessingGroup" xmlns:wpi="http://schemas.microsoft.com/office/word/2010/wordprocessingInk" xmlns:wne="http://schemas.microsoft.com/office/word/2006/wordml" xmlns:wps="http://schemas.microsoft.com/office/word/2010/wordprocessingShape" mc:Ignorable="w14 w15 w16se w16cid wp14">
   <w:footnote w:type="separator" w:id="-1">
     <w:p>
       <w:pPr>
@@ -9075,7 +9079,7 @@
 </file>
 
 <file path=word/header1.xml><?xml version="1.0" encoding="utf-8"?>
-<w:hdr xmlns:wpc="http://schemas.microsoft.com/office/word/2010/wordprocessingCanvas" xmlns:cx="http://schemas.microsoft.com/office/drawing/2014/chartex" xmlns:mc="http://schemas.openxmlformats.org/markup-compatibility/2006" xmlns:o="urn:schemas-microsoft-com:office:office" xmlns:r="http://schemas.openxmlformats.org/officeDocument/2006/relationships" xmlns:m="http://schemas.openxmlformats.org/officeDocument/2006/math" xmlns:v="urn:schemas-microsoft-com:vml" xmlns:wp14="http://schemas.microsoft.com/office/word/2010/wordprocessingDrawing" xmlns:wp="http://schemas.openxmlformats.org/drawingml/2006/wordprocessingDrawing" xmlns:w10="urn:schemas-microsoft-com:office:word" xmlns:w="http://schemas.openxmlformats.org/wordprocessingml/2006/main" xmlns:w14="http://schemas.microsoft.com/office/word/2010/wordml" xmlns:w15="http://schemas.microsoft.com/office/word/2012/wordml" xmlns:w16se="http://schemas.microsoft.com/office/word/2015/wordml/symex" xmlns:wpg="http://schemas.microsoft.com/office/word/2010/wordprocessingGroup" xmlns:wpi="http://schemas.microsoft.com/office/word/2010/wordprocessingInk" xmlns:wne="http://schemas.microsoft.com/office/word/2006/wordml" xmlns:wps="http://schemas.microsoft.com/office/word/2010/wordprocessingShape" mc:Ignorable="w14 w15 w16se wp14">
+<w:hdr xmlns:wpc="http://schemas.microsoft.com/office/word/2010/wordprocessingCanvas" xmlns:cx="http://schemas.microsoft.com/office/drawing/2014/chartex" xmlns:cx1="http://schemas.microsoft.com/office/drawing/2015/9/8/chartex" xmlns:cx2="http://schemas.microsoft.com/office/drawing/2015/10/21/chartex" xmlns:cx3="http://schemas.microsoft.com/office/drawing/2016/5/9/chartex" xmlns:cx4="http://schemas.microsoft.com/office/drawing/2016/5/10/chartex" xmlns:cx5="http://schemas.microsoft.com/office/drawing/2016/5/11/chartex" xmlns:cx6="http://schemas.microsoft.com/office/drawing/2016/5/12/chartex" xmlns:cx7="http://schemas.microsoft.com/office/drawing/2016/5/13/chartex" xmlns:cx8="http://schemas.microsoft.com/office/drawing/2016/5/14/chartex" xmlns:mc="http://schemas.openxmlformats.org/markup-compatibility/2006" xmlns:aink="http://schemas.microsoft.com/office/drawing/2016/ink" xmlns:am3d="http://schemas.microsoft.com/office/drawing/2017/model3d" xmlns:o="urn:schemas-microsoft-com:office:office" xmlns:r="http://schemas.openxmlformats.org/officeDocument/2006/relationships" xmlns:m="http://schemas.openxmlformats.org/officeDocument/2006/math" xmlns:v="urn:schemas-microsoft-com:vml" xmlns:wp14="http://schemas.microsoft.com/office/word/2010/wordprocessingDrawing" xmlns:wp="http://schemas.openxmlformats.org/drawingml/2006/wordprocessingDrawing" xmlns:w10="urn:schemas-microsoft-com:office:word" xmlns:w="http://schemas.openxmlformats.org/wordprocessingml/2006/main" xmlns:w14="http://schemas.microsoft.com/office/word/2010/wordml" xmlns:w15="http://schemas.microsoft.com/office/word/2012/wordml" xmlns:w16cid="http://schemas.microsoft.com/office/word/2016/wordml/cid" xmlns:w16se="http://schemas.microsoft.com/office/word/2015/wordml/symex" xmlns:wpg="http://schemas.microsoft.com/office/word/2010/wordprocessingGroup" xmlns:wpi="http://schemas.microsoft.com/office/word/2010/wordprocessingInk" xmlns:wne="http://schemas.microsoft.com/office/word/2006/wordml" xmlns:wps="http://schemas.microsoft.com/office/word/2010/wordprocessingShape" mc:Ignorable="w14 w15 w16se w16cid wp14">
   <w:p>
     <w:pPr>
       <w:pStyle w:val="Header"/>
@@ -9090,7 +9094,7 @@
 </file>
 
 <file path=word/numbering.xml><?xml version="1.0" encoding="utf-8"?>
-<w:numbering xmlns:wpc="http://schemas.microsoft.com/office/word/2010/wordprocessingCanvas" xmlns:cx="http://schemas.microsoft.com/office/drawing/2014/chartex" xmlns:mc="http://schemas.openxmlformats.org/markup-compatibility/2006" xmlns:o="urn:schemas-microsoft-com:office:office" xmlns:r="http://schemas.openxmlformats.org/officeDocument/2006/relationships" xmlns:m="http://schemas.openxmlformats.org/officeDocument/2006/math" xmlns:v="urn:schemas-microsoft-com:vml" xmlns:wp14="http://schemas.microsoft.com/office/word/2010/wordprocessingDrawing" xmlns:wp="http://schemas.openxmlformats.org/drawingml/2006/wordprocessingDrawing" xmlns:w10="urn:schemas-microsoft-com:office:word" xmlns:w="http://schemas.openxmlformats.org/wordprocessingml/2006/main" xmlns:w14="http://schemas.microsoft.com/office/word/2010/wordml" xmlns:w15="http://schemas.microsoft.com/office/word/2012/wordml" xmlns:w16se="http://schemas.microsoft.com/office/word/2015/wordml/symex" xmlns:wpg="http://schemas.microsoft.com/office/word/2010/wordprocessingGroup" xmlns:wpi="http://schemas.microsoft.com/office/word/2010/wordprocessingInk" xmlns:wne="http://schemas.microsoft.com/office/word/2006/wordml" xmlns:wps="http://schemas.microsoft.com/office/word/2010/wordprocessingShape" mc:Ignorable="w14 w15 w16se wp14">
+<w:numbering xmlns:wpc="http://schemas.microsoft.com/office/word/2010/wordprocessingCanvas" xmlns:cx="http://schemas.microsoft.com/office/drawing/2014/chartex" xmlns:cx1="http://schemas.microsoft.com/office/drawing/2015/9/8/chartex" xmlns:cx2="http://schemas.microsoft.com/office/drawing/2015/10/21/chartex" xmlns:cx3="http://schemas.microsoft.com/office/drawing/2016/5/9/chartex" xmlns:cx4="http://schemas.microsoft.com/office/drawing/2016/5/10/chartex" xmlns:cx5="http://schemas.microsoft.com/office/drawing/2016/5/11/chartex" xmlns:cx6="http://schemas.microsoft.com/office/drawing/2016/5/12/chartex" xmlns:cx7="http://schemas.microsoft.com/office/drawing/2016/5/13/chartex" xmlns:cx8="http://schemas.microsoft.com/office/drawing/2016/5/14/chartex" xmlns:mc="http://schemas.openxmlformats.org/markup-compatibility/2006" xmlns:aink="http://schemas.microsoft.com/office/drawing/2016/ink" xmlns:am3d="http://schemas.microsoft.com/office/drawing/2017/model3d" xmlns:o="urn:schemas-microsoft-com:office:office" xmlns:r="http://schemas.openxmlformats.org/officeDocument/2006/relationships" xmlns:m="http://schemas.openxmlformats.org/officeDocument/2006/math" xmlns:v="urn:schemas-microsoft-com:vml" xmlns:wp14="http://schemas.microsoft.com/office/word/2010/wordprocessingDrawing" xmlns:wp="http://schemas.openxmlformats.org/drawingml/2006/wordprocessingDrawing" xmlns:w10="urn:schemas-microsoft-com:office:word" xmlns:w="http://schemas.openxmlformats.org/wordprocessingml/2006/main" xmlns:w14="http://schemas.microsoft.com/office/word/2010/wordml" xmlns:w15="http://schemas.microsoft.com/office/word/2012/wordml" xmlns:w16cid="http://schemas.microsoft.com/office/word/2016/wordml/cid" xmlns:w16se="http://schemas.microsoft.com/office/word/2015/wordml/symex" xmlns:wpg="http://schemas.microsoft.com/office/word/2010/wordprocessingGroup" xmlns:wpi="http://schemas.microsoft.com/office/word/2010/wordprocessingInk" xmlns:wne="http://schemas.microsoft.com/office/word/2006/wordml" xmlns:wps="http://schemas.microsoft.com/office/word/2010/wordprocessingShape" mc:Ignorable="w14 w15 w16se w16cid wp14">
   <w:abstractNum w:abstractNumId="0" w15:restartNumberingAfterBreak="0">
     <w:nsid w:val="04F42C7C"/>
     <w:multiLevelType w:val="hybridMultilevel"/>
@@ -13779,7 +13783,7 @@
 </file>
 
 <file path=word/styles.xml><?xml version="1.0" encoding="utf-8"?>
-<w:styles xmlns:mc="http://schemas.openxmlformats.org/markup-compatibility/2006" xmlns:r="http://schemas.openxmlformats.org/officeDocument/2006/relationships" xmlns:w="http://schemas.openxmlformats.org/wordprocessingml/2006/main" xmlns:w14="http://schemas.microsoft.com/office/word/2010/wordml" xmlns:w15="http://schemas.microsoft.com/office/word/2012/wordml" xmlns:w16se="http://schemas.microsoft.com/office/word/2015/wordml/symex" mc:Ignorable="w14 w15 w16se">
+<w:styles xmlns:mc="http://schemas.openxmlformats.org/markup-compatibility/2006" xmlns:r="http://schemas.openxmlformats.org/officeDocument/2006/relationships" xmlns:w="http://schemas.openxmlformats.org/wordprocessingml/2006/main" xmlns:w14="http://schemas.microsoft.com/office/word/2010/wordml" xmlns:w15="http://schemas.microsoft.com/office/word/2012/wordml" xmlns:w16cid="http://schemas.microsoft.com/office/word/2016/wordml/cid" xmlns:w16se="http://schemas.microsoft.com/office/word/2015/wordml/symex" mc:Ignorable="w14 w15 w16se w16cid">
   <w:docDefaults>
     <w:rPrDefault>
       <w:rPr>
@@ -13795,7 +13799,7 @@
       </w:pPr>
     </w:pPrDefault>
   </w:docDefaults>
-  <w:latentStyles w:defLockedState="0" w:defUIPriority="99" w:defSemiHidden="0" w:defUnhideWhenUsed="0" w:defQFormat="0" w:count="371">
+  <w:latentStyles w:defLockedState="0" w:defUIPriority="99" w:defSemiHidden="0" w:defUnhideWhenUsed="0" w:defQFormat="0" w:count="376">
     <w:lsdException w:name="Normal" w:uiPriority="0" w:qFormat="1"/>
     <w:lsdException w:name="heading 1" w:uiPriority="9" w:qFormat="1"/>
     <w:lsdException w:name="heading 2" w:semiHidden="1" w:uiPriority="9" w:unhideWhenUsed="1" w:qFormat="1"/>
@@ -13901,7 +13905,6 @@
     <w:lsdException w:name="HTML Sample" w:semiHidden="1" w:unhideWhenUsed="1"/>
     <w:lsdException w:name="HTML Typewriter" w:semiHidden="1" w:unhideWhenUsed="1"/>
     <w:lsdException w:name="HTML Variable" w:semiHidden="1" w:unhideWhenUsed="1"/>
-    <w:lsdException w:name="Normal Table" w:semiHidden="1" w:unhideWhenUsed="1"/>
     <w:lsdException w:name="annotation subject" w:semiHidden="1" w:unhideWhenUsed="1"/>
     <w:lsdException w:name="No List" w:semiHidden="1" w:unhideWhenUsed="1"/>
     <w:lsdException w:name="Outline List 1" w:semiHidden="1" w:unhideWhenUsed="1"/>
@@ -13944,11 +13947,8 @@
     <w:lsdException w:name="Table Contemporary" w:semiHidden="1" w:unhideWhenUsed="1"/>
     <w:lsdException w:name="Table Elegant" w:semiHidden="1" w:unhideWhenUsed="1"/>
     <w:lsdException w:name="Table Professional" w:semiHidden="1" w:unhideWhenUsed="1"/>
-    <w:lsdException w:name="Table Subtle 1" w:semiHidden="1" w:unhideWhenUsed="1"/>
     <w:lsdException w:name="Table Subtle 2" w:semiHidden="1" w:unhideWhenUsed="1"/>
     <w:lsdException w:name="Table Web 1" w:semiHidden="1" w:unhideWhenUsed="1"/>
-    <w:lsdException w:name="Table Web 2" w:semiHidden="1" w:unhideWhenUsed="1"/>
-    <w:lsdException w:name="Table Web 3" w:semiHidden="1" w:unhideWhenUsed="1"/>
     <w:lsdException w:name="Balloon Text" w:semiHidden="1" w:unhideWhenUsed="1"/>
     <w:lsdException w:name="Table Grid" w:uiPriority="39"/>
     <w:lsdException w:name="Table Theme" w:semiHidden="1" w:unhideWhenUsed="1"/>
@@ -14167,6 +14167,11 @@
     <w:lsdException w:name="List Table 5 Dark Accent 6" w:uiPriority="50"/>
     <w:lsdException w:name="List Table 6 Colorful Accent 6" w:uiPriority="51"/>
     <w:lsdException w:name="List Table 7 Colorful Accent 6" w:uiPriority="52"/>
+    <w:lsdException w:name="Mention" w:semiHidden="1" w:unhideWhenUsed="1"/>
+    <w:lsdException w:name="Smart Hyperlink" w:semiHidden="1" w:unhideWhenUsed="1"/>
+    <w:lsdException w:name="Hashtag" w:semiHidden="1" w:unhideWhenUsed="1"/>
+    <w:lsdException w:name="Unresolved Mention" w:semiHidden="1" w:unhideWhenUsed="1"/>
+    <w:lsdException w:name="Smart Link" w:semiHidden="1" w:unhideWhenUsed="1"/>
   </w:latentStyles>
   <w:style w:type="paragraph" w:default="1" w:styleId="Normal">
     <w:name w:val="Normal"/>
@@ -14857,7 +14862,7 @@
 </file>
 
 <file path=customXml/itemProps1.xml><?xml version="1.0" encoding="utf-8"?>
-<ds:datastoreItem xmlns:ds="http://schemas.openxmlformats.org/officeDocument/2006/customXml" ds:itemID="{27B8C528-4445-4750-8FCD-B4F309F005CB}">
+<ds:datastoreItem xmlns:ds="http://schemas.openxmlformats.org/officeDocument/2006/customXml" ds:itemID="{4E352D09-4F39-4BED-AE11-BF7A376E7384}">
   <ds:schemaRefs>
     <ds:schemaRef ds:uri="http://schemas.openxmlformats.org/officeDocument/2006/bibliography"/>
   </ds:schemaRefs>

</xml_diff>